<commit_message>
Jail credit for in jail working.
</commit_message>
<xml_diff>
--- a/resources/Saved/22CRB00136_Traffic Judgment Entry.docx
+++ b/resources/Saved/22CRB00136_Traffic Judgment Entry.docx
@@ -772,12 +772,16 @@
         <w:tblStyle w:val="TableGrid"/>
         <w:tblW w:w="0" w:type="auto"/>
         <w:jc w:val="center"/>
+        <w:tblInd w:w="-381" w:type="dxa"/>
         <w:tblLook w:val="04A0" w:firstRow="1" w:lastRow="0" w:firstColumn="1" w:lastColumn="0" w:noHBand="0" w:noVBand="1"/>
       </w:tblPr>
       <w:tblGrid>
-        <w:gridCol w:w="2345"/>
-        <w:gridCol w:w="2103"/>
-        <w:gridCol w:w="3833"/>
+        <w:gridCol w:w="1454"/>
+        <w:gridCol w:w="1039"/>
+        <w:gridCol w:w="2192"/>
+        <w:gridCol w:w="1088"/>
+        <w:gridCol w:w="1443"/>
+        <w:gridCol w:w="1443"/>
       </w:tblGrid>
       <w:tr>
         <w:trPr>
@@ -785,7 +789,7 @@
         </w:trPr>
         <w:tc>
           <w:tcPr>
-            <w:tcW w:w="1801" w:type="dxa"/>
+            <w:tcW w:w="2182" w:type="dxa"/>
           </w:tcPr>
           <w:p>
             <w:pPr>
@@ -894,6 +898,120 @@
                 <w:szCs w:val="20"/>
               </w:rPr>
               <w:t xml:space="preserve">ASSAULT - M1</w:t>
+            </w:r>
+          </w:p>
+        </w:tc>
+        <w:tc>
+          <w:tcPr>
+            <w:tcW w:w="3289" w:type="dxa"/>
+          </w:tcPr>
+          <w:p>
+            <w:pPr>
+              <w:tabs>
+                <w:tab w:val="left" w:pos="-1080"/>
+                <w:tab w:val="left" w:pos="-720"/>
+                <w:tab w:val="left" w:pos="0"/>
+                <w:tab w:val="left" w:pos="720"/>
+                <w:tab w:val="left" w:pos="1440"/>
+                <w:tab w:val="left" w:pos="2160"/>
+                <w:tab w:val="left" w:pos="2880"/>
+                <w:tab w:val="left" w:pos="3600"/>
+                <w:tab w:val="left" w:pos="4320"/>
+                <w:tab w:val="left" w:pos="4680"/>
+              </w:tabs>
+              <w:rPr>
+                <w:rFonts w:ascii="Palatino Linotype" w:hAnsi="Palatino Linotype"/>
+                <w:b/>
+                <w:bCs/>
+                <w:sz w:val="20"/>
+                <w:szCs w:val="20"/>
+              </w:rPr>
+            </w:pPr>
+            <w:r>
+              <w:rPr>
+                <w:rFonts w:ascii="Palatino Linotype" w:hAnsi="Palatino Linotype"/>
+                <w:b/>
+                <w:bCs/>
+                <w:sz w:val="20"/>
+                <w:szCs w:val="20"/>
+              </w:rPr>
+              <w:t xml:space="preserve">Possession of Marijuana Drug Paraphernalia</w:t>
+            </w:r>
+          </w:p>
+        </w:tc>
+        <w:tc>
+          <w:tcPr>
+            <w:tcW w:w="3289" w:type="dxa"/>
+          </w:tcPr>
+          <w:p>
+            <w:pPr>
+              <w:tabs>
+                <w:tab w:val="left" w:pos="-1080"/>
+                <w:tab w:val="left" w:pos="-720"/>
+                <w:tab w:val="left" w:pos="0"/>
+                <w:tab w:val="left" w:pos="720"/>
+                <w:tab w:val="left" w:pos="1440"/>
+                <w:tab w:val="left" w:pos="2160"/>
+                <w:tab w:val="left" w:pos="2880"/>
+                <w:tab w:val="left" w:pos="3600"/>
+                <w:tab w:val="left" w:pos="4320"/>
+                <w:tab w:val="left" w:pos="4680"/>
+              </w:tabs>
+              <w:rPr>
+                <w:rFonts w:ascii="Palatino Linotype" w:hAnsi="Palatino Linotype"/>
+                <w:b/>
+                <w:bCs/>
+                <w:sz w:val="20"/>
+                <w:szCs w:val="20"/>
+              </w:rPr>
+            </w:pPr>
+            <w:r>
+              <w:rPr>
+                <w:rFonts w:ascii="Palatino Linotype" w:hAnsi="Palatino Linotype"/>
+                <w:b/>
+                <w:bCs/>
+                <w:sz w:val="20"/>
+                <w:szCs w:val="20"/>
+              </w:rPr>
+              <w:t xml:space="preserve">Driving Under Suspension FTA, Fines or Child Support</w:t>
+            </w:r>
+          </w:p>
+        </w:tc>
+        <w:tc>
+          <w:tcPr>
+            <w:tcW w:w="3289" w:type="dxa"/>
+          </w:tcPr>
+          <w:p>
+            <w:pPr>
+              <w:tabs>
+                <w:tab w:val="left" w:pos="-1080"/>
+                <w:tab w:val="left" w:pos="-720"/>
+                <w:tab w:val="left" w:pos="0"/>
+                <w:tab w:val="left" w:pos="720"/>
+                <w:tab w:val="left" w:pos="1440"/>
+                <w:tab w:val="left" w:pos="2160"/>
+                <w:tab w:val="left" w:pos="2880"/>
+                <w:tab w:val="left" w:pos="3600"/>
+                <w:tab w:val="left" w:pos="4320"/>
+                <w:tab w:val="left" w:pos="4680"/>
+              </w:tabs>
+              <w:rPr>
+                <w:rFonts w:ascii="Palatino Linotype" w:hAnsi="Palatino Linotype"/>
+                <w:b/>
+                <w:bCs/>
+                <w:sz w:val="20"/>
+                <w:szCs w:val="20"/>
+              </w:rPr>
+            </w:pPr>
+            <w:r>
+              <w:rPr>
+                <w:rFonts w:ascii="Palatino Linotype" w:hAnsi="Palatino Linotype"/>
+                <w:b/>
+                <w:bCs/>
+                <w:sz w:val="20"/>
+                <w:szCs w:val="20"/>
+              </w:rPr>
+              <w:t xml:space="preserve">Traffic Control Device</w:t>
             </w:r>
           </w:p>
         </w:tc>
@@ -904,7 +1022,7 @@
         </w:trPr>
         <w:tc>
           <w:tcPr>
-            <w:tcW w:w="1801" w:type="dxa"/>
+            <w:tcW w:w="2182" w:type="dxa"/>
           </w:tcPr>
           <w:p>
             <w:pPr>
@@ -1013,6 +1131,120 @@
                 <w:szCs w:val="20"/>
               </w:rPr>
               <w:t xml:space="preserve">2903.13(A)</w:t>
+            </w:r>
+          </w:p>
+        </w:tc>
+        <w:tc>
+          <w:tcPr>
+            <w:tcW w:w="3289" w:type="dxa"/>
+          </w:tcPr>
+          <w:p>
+            <w:pPr>
+              <w:tabs>
+                <w:tab w:val="left" w:pos="-1080"/>
+                <w:tab w:val="left" w:pos="-720"/>
+                <w:tab w:val="left" w:pos="0"/>
+                <w:tab w:val="left" w:pos="720"/>
+                <w:tab w:val="left" w:pos="1440"/>
+                <w:tab w:val="left" w:pos="2160"/>
+                <w:tab w:val="left" w:pos="2880"/>
+                <w:tab w:val="left" w:pos="3600"/>
+                <w:tab w:val="left" w:pos="4320"/>
+                <w:tab w:val="left" w:pos="4680"/>
+              </w:tabs>
+              <w:rPr>
+                <w:rFonts w:ascii="Palatino Linotype" w:hAnsi="Palatino Linotype"/>
+                <w:b/>
+                <w:bCs/>
+                <w:sz w:val="20"/>
+                <w:szCs w:val="20"/>
+              </w:rPr>
+            </w:pPr>
+            <w:r>
+              <w:rPr>
+                <w:rFonts w:ascii="Palatino Linotype" w:hAnsi="Palatino Linotype"/>
+                <w:b/>
+                <w:bCs/>
+                <w:sz w:val="20"/>
+                <w:szCs w:val="20"/>
+              </w:rPr>
+              <w:t xml:space="preserve">2925.141(C) </w:t>
+            </w:r>
+          </w:p>
+        </w:tc>
+        <w:tc>
+          <w:tcPr>
+            <w:tcW w:w="3289" w:type="dxa"/>
+          </w:tcPr>
+          <w:p>
+            <w:pPr>
+              <w:tabs>
+                <w:tab w:val="left" w:pos="-1080"/>
+                <w:tab w:val="left" w:pos="-720"/>
+                <w:tab w:val="left" w:pos="0"/>
+                <w:tab w:val="left" w:pos="720"/>
+                <w:tab w:val="left" w:pos="1440"/>
+                <w:tab w:val="left" w:pos="2160"/>
+                <w:tab w:val="left" w:pos="2880"/>
+                <w:tab w:val="left" w:pos="3600"/>
+                <w:tab w:val="left" w:pos="4320"/>
+                <w:tab w:val="left" w:pos="4680"/>
+              </w:tabs>
+              <w:rPr>
+                <w:rFonts w:ascii="Palatino Linotype" w:hAnsi="Palatino Linotype"/>
+                <w:b/>
+                <w:bCs/>
+                <w:sz w:val="20"/>
+                <w:szCs w:val="20"/>
+              </w:rPr>
+            </w:pPr>
+            <w:r>
+              <w:rPr>
+                <w:rFonts w:ascii="Palatino Linotype" w:hAnsi="Palatino Linotype"/>
+                <w:b/>
+                <w:bCs/>
+                <w:sz w:val="20"/>
+                <w:szCs w:val="20"/>
+              </w:rPr>
+              <w:t xml:space="preserve">4510.111 </w:t>
+            </w:r>
+          </w:p>
+        </w:tc>
+        <w:tc>
+          <w:tcPr>
+            <w:tcW w:w="3289" w:type="dxa"/>
+          </w:tcPr>
+          <w:p>
+            <w:pPr>
+              <w:tabs>
+                <w:tab w:val="left" w:pos="-1080"/>
+                <w:tab w:val="left" w:pos="-720"/>
+                <w:tab w:val="left" w:pos="0"/>
+                <w:tab w:val="left" w:pos="720"/>
+                <w:tab w:val="left" w:pos="1440"/>
+                <w:tab w:val="left" w:pos="2160"/>
+                <w:tab w:val="left" w:pos="2880"/>
+                <w:tab w:val="left" w:pos="3600"/>
+                <w:tab w:val="left" w:pos="4320"/>
+                <w:tab w:val="left" w:pos="4680"/>
+              </w:tabs>
+              <w:rPr>
+                <w:rFonts w:ascii="Palatino Linotype" w:hAnsi="Palatino Linotype"/>
+                <w:b/>
+                <w:bCs/>
+                <w:sz w:val="20"/>
+                <w:szCs w:val="20"/>
+              </w:rPr>
+            </w:pPr>
+            <w:r>
+              <w:rPr>
+                <w:rFonts w:ascii="Palatino Linotype" w:hAnsi="Palatino Linotype"/>
+                <w:b/>
+                <w:bCs/>
+                <w:sz w:val="20"/>
+                <w:szCs w:val="20"/>
+              </w:rPr>
+              <w:t xml:space="preserve">4511.12</w:t>
             </w:r>
           </w:p>
         </w:tc>
@@ -1023,7 +1255,7 @@
         </w:trPr>
         <w:tc>
           <w:tcPr>
-            <w:tcW w:w="1801" w:type="dxa"/>
+            <w:tcW w:w="2182" w:type="dxa"/>
           </w:tcPr>
           <w:p>
             <w:pPr>
@@ -1058,6 +1290,8 @@
               <w:lastRenderedPageBreak/>
               <w:t>Degree</w:t>
             </w:r>
+            <w:bookmarkStart w:id="0" w:name="_GoBack"/>
+            <w:bookmarkEnd w:id="0"/>
           </w:p>
         </w:tc>
         <w:tc>
@@ -1133,6 +1367,120 @@
                 <w:szCs w:val="20"/>
               </w:rPr>
               <w:t xml:space="preserve">No Data</w:t>
+            </w:r>
+          </w:p>
+        </w:tc>
+        <w:tc>
+          <w:tcPr>
+            <w:tcW w:w="3289" w:type="dxa"/>
+          </w:tcPr>
+          <w:p>
+            <w:pPr>
+              <w:tabs>
+                <w:tab w:val="left" w:pos="-1080"/>
+                <w:tab w:val="left" w:pos="-720"/>
+                <w:tab w:val="left" w:pos="0"/>
+                <w:tab w:val="left" w:pos="720"/>
+                <w:tab w:val="left" w:pos="1440"/>
+                <w:tab w:val="left" w:pos="2160"/>
+                <w:tab w:val="left" w:pos="2880"/>
+                <w:tab w:val="left" w:pos="3600"/>
+                <w:tab w:val="left" w:pos="4320"/>
+                <w:tab w:val="left" w:pos="4680"/>
+              </w:tabs>
+              <w:rPr>
+                <w:rFonts w:ascii="Palatino Linotype" w:hAnsi="Palatino Linotype"/>
+                <w:b/>
+                <w:bCs/>
+                <w:sz w:val="20"/>
+                <w:szCs w:val="20"/>
+              </w:rPr>
+            </w:pPr>
+            <w:r>
+              <w:rPr>
+                <w:rFonts w:ascii="Palatino Linotype" w:hAnsi="Palatino Linotype"/>
+                <w:b/>
+                <w:bCs/>
+                <w:sz w:val="20"/>
+                <w:szCs w:val="20"/>
+              </w:rPr>
+              <w:t xml:space="preserve">Minor Misdemeanor</w:t>
+            </w:r>
+          </w:p>
+        </w:tc>
+        <w:tc>
+          <w:tcPr>
+            <w:tcW w:w="3289" w:type="dxa"/>
+          </w:tcPr>
+          <w:p>
+            <w:pPr>
+              <w:tabs>
+                <w:tab w:val="left" w:pos="-1080"/>
+                <w:tab w:val="left" w:pos="-720"/>
+                <w:tab w:val="left" w:pos="0"/>
+                <w:tab w:val="left" w:pos="720"/>
+                <w:tab w:val="left" w:pos="1440"/>
+                <w:tab w:val="left" w:pos="2160"/>
+                <w:tab w:val="left" w:pos="2880"/>
+                <w:tab w:val="left" w:pos="3600"/>
+                <w:tab w:val="left" w:pos="4320"/>
+                <w:tab w:val="left" w:pos="4680"/>
+              </w:tabs>
+              <w:rPr>
+                <w:rFonts w:ascii="Palatino Linotype" w:hAnsi="Palatino Linotype"/>
+                <w:b/>
+                <w:bCs/>
+                <w:sz w:val="20"/>
+                <w:szCs w:val="20"/>
+              </w:rPr>
+            </w:pPr>
+            <w:r>
+              <w:rPr>
+                <w:rFonts w:ascii="Palatino Linotype" w:hAnsi="Palatino Linotype"/>
+                <w:b/>
+                <w:bCs/>
+                <w:sz w:val="20"/>
+                <w:szCs w:val="20"/>
+              </w:rPr>
+              <w:t xml:space="preserve">Unclassified Misdemeanor</w:t>
+            </w:r>
+          </w:p>
+        </w:tc>
+        <w:tc>
+          <w:tcPr>
+            <w:tcW w:w="3289" w:type="dxa"/>
+          </w:tcPr>
+          <w:p>
+            <w:pPr>
+              <w:tabs>
+                <w:tab w:val="left" w:pos="-1080"/>
+                <w:tab w:val="left" w:pos="-720"/>
+                <w:tab w:val="left" w:pos="0"/>
+                <w:tab w:val="left" w:pos="720"/>
+                <w:tab w:val="left" w:pos="1440"/>
+                <w:tab w:val="left" w:pos="2160"/>
+                <w:tab w:val="left" w:pos="2880"/>
+                <w:tab w:val="left" w:pos="3600"/>
+                <w:tab w:val="left" w:pos="4320"/>
+                <w:tab w:val="left" w:pos="4680"/>
+              </w:tabs>
+              <w:rPr>
+                <w:rFonts w:ascii="Palatino Linotype" w:hAnsi="Palatino Linotype"/>
+                <w:b/>
+                <w:bCs/>
+                <w:sz w:val="20"/>
+                <w:szCs w:val="20"/>
+              </w:rPr>
+            </w:pPr>
+            <w:r>
+              <w:rPr>
+                <w:rFonts w:ascii="Palatino Linotype" w:hAnsi="Palatino Linotype"/>
+                <w:b/>
+                <w:bCs/>
+                <w:sz w:val="20"/>
+                <w:szCs w:val="20"/>
+              </w:rPr>
+              <w:t xml:space="preserve">Minor Misdemeanor</w:t>
             </w:r>
           </w:p>
         </w:tc>
@@ -1143,7 +1491,7 @@
         </w:trPr>
         <w:tc>
           <w:tcPr>
-            <w:tcW w:w="1801" w:type="dxa"/>
+            <w:tcW w:w="2182" w:type="dxa"/>
           </w:tcPr>
           <w:p>
             <w:pPr>
@@ -1176,6 +1524,120 @@
                 <w:szCs w:val="20"/>
               </w:rPr>
               <w:t>Plea</w:t>
+            </w:r>
+          </w:p>
+        </w:tc>
+        <w:tc>
+          <w:tcPr>
+            <w:tcW w:w="3289" w:type="dxa"/>
+          </w:tcPr>
+          <w:p>
+            <w:pPr>
+              <w:tabs>
+                <w:tab w:val="left" w:pos="-1080"/>
+                <w:tab w:val="left" w:pos="-720"/>
+                <w:tab w:val="left" w:pos="0"/>
+                <w:tab w:val="left" w:pos="720"/>
+                <w:tab w:val="left" w:pos="1440"/>
+                <w:tab w:val="left" w:pos="2160"/>
+                <w:tab w:val="left" w:pos="2880"/>
+                <w:tab w:val="left" w:pos="3600"/>
+                <w:tab w:val="left" w:pos="4320"/>
+                <w:tab w:val="left" w:pos="4680"/>
+              </w:tabs>
+              <w:rPr>
+                <w:rFonts w:ascii="Palatino Linotype" w:hAnsi="Palatino Linotype"/>
+                <w:b/>
+                <w:bCs/>
+                <w:sz w:val="20"/>
+                <w:szCs w:val="20"/>
+              </w:rPr>
+            </w:pPr>
+            <w:r>
+              <w:rPr>
+                <w:rFonts w:ascii="Palatino Linotype" w:hAnsi="Palatino Linotype"/>
+                <w:b/>
+                <w:bCs/>
+                <w:sz w:val="20"/>
+                <w:szCs w:val="20"/>
+              </w:rPr>
+              <w:t xml:space="preserve">No Contest</w:t>
+            </w:r>
+          </w:p>
+        </w:tc>
+        <w:tc>
+          <w:tcPr>
+            <w:tcW w:w="3289" w:type="dxa"/>
+          </w:tcPr>
+          <w:p>
+            <w:pPr>
+              <w:tabs>
+                <w:tab w:val="left" w:pos="-1080"/>
+                <w:tab w:val="left" w:pos="-720"/>
+                <w:tab w:val="left" w:pos="0"/>
+                <w:tab w:val="left" w:pos="720"/>
+                <w:tab w:val="left" w:pos="1440"/>
+                <w:tab w:val="left" w:pos="2160"/>
+                <w:tab w:val="left" w:pos="2880"/>
+                <w:tab w:val="left" w:pos="3600"/>
+                <w:tab w:val="left" w:pos="4320"/>
+                <w:tab w:val="left" w:pos="4680"/>
+              </w:tabs>
+              <w:rPr>
+                <w:rFonts w:ascii="Palatino Linotype" w:hAnsi="Palatino Linotype"/>
+                <w:b/>
+                <w:bCs/>
+                <w:sz w:val="20"/>
+                <w:szCs w:val="20"/>
+              </w:rPr>
+            </w:pPr>
+            <w:r>
+              <w:rPr>
+                <w:rFonts w:ascii="Palatino Linotype" w:hAnsi="Palatino Linotype"/>
+                <w:b/>
+                <w:bCs/>
+                <w:sz w:val="20"/>
+                <w:szCs w:val="20"/>
+              </w:rPr>
+              <w:t xml:space="preserve">No Contest</w:t>
+            </w:r>
+          </w:p>
+        </w:tc>
+        <w:tc>
+          <w:tcPr>
+            <w:tcW w:w="3289" w:type="dxa"/>
+          </w:tcPr>
+          <w:p>
+            <w:pPr>
+              <w:tabs>
+                <w:tab w:val="left" w:pos="-1080"/>
+                <w:tab w:val="left" w:pos="-720"/>
+                <w:tab w:val="left" w:pos="0"/>
+                <w:tab w:val="left" w:pos="720"/>
+                <w:tab w:val="left" w:pos="1440"/>
+                <w:tab w:val="left" w:pos="2160"/>
+                <w:tab w:val="left" w:pos="2880"/>
+                <w:tab w:val="left" w:pos="3600"/>
+                <w:tab w:val="left" w:pos="4320"/>
+                <w:tab w:val="left" w:pos="4680"/>
+              </w:tabs>
+              <w:rPr>
+                <w:rFonts w:ascii="Palatino Linotype" w:hAnsi="Palatino Linotype"/>
+                <w:b/>
+                <w:bCs/>
+                <w:sz w:val="20"/>
+                <w:szCs w:val="20"/>
+              </w:rPr>
+            </w:pPr>
+            <w:r>
+              <w:rPr>
+                <w:rFonts w:ascii="Palatino Linotype" w:hAnsi="Palatino Linotype"/>
+                <w:b/>
+                <w:bCs/>
+                <w:sz w:val="20"/>
+                <w:szCs w:val="20"/>
+              </w:rPr>
+              <w:t xml:space="preserve">No Contest</w:t>
             </w:r>
           </w:p>
         </w:tc>
@@ -1262,7 +1724,7 @@
         </w:trPr>
         <w:tc>
           <w:tcPr>
-            <w:tcW w:w="1801" w:type="dxa"/>
+            <w:tcW w:w="2182" w:type="dxa"/>
           </w:tcPr>
           <w:p>
             <w:pPr>
@@ -1295,6 +1757,120 @@
                 <w:szCs w:val="20"/>
               </w:rPr>
               <w:t>Finding</w:t>
+            </w:r>
+          </w:p>
+        </w:tc>
+        <w:tc>
+          <w:tcPr>
+            <w:tcW w:w="3289" w:type="dxa"/>
+          </w:tcPr>
+          <w:p>
+            <w:pPr>
+              <w:tabs>
+                <w:tab w:val="left" w:pos="-1080"/>
+                <w:tab w:val="left" w:pos="-720"/>
+                <w:tab w:val="left" w:pos="0"/>
+                <w:tab w:val="left" w:pos="720"/>
+                <w:tab w:val="left" w:pos="1440"/>
+                <w:tab w:val="left" w:pos="2160"/>
+                <w:tab w:val="left" w:pos="2880"/>
+                <w:tab w:val="left" w:pos="3600"/>
+                <w:tab w:val="left" w:pos="4320"/>
+                <w:tab w:val="left" w:pos="4680"/>
+              </w:tabs>
+              <w:rPr>
+                <w:rFonts w:ascii="Palatino Linotype" w:hAnsi="Palatino Linotype"/>
+                <w:b/>
+                <w:bCs/>
+                <w:sz w:val="20"/>
+                <w:szCs w:val="20"/>
+              </w:rPr>
+            </w:pPr>
+            <w:r>
+              <w:rPr>
+                <w:rFonts w:ascii="Palatino Linotype" w:hAnsi="Palatino Linotype"/>
+                <w:b/>
+                <w:bCs/>
+                <w:sz w:val="20"/>
+                <w:szCs w:val="20"/>
+              </w:rPr>
+              <w:t xml:space="preserve">Guilty</w:t>
+            </w:r>
+          </w:p>
+        </w:tc>
+        <w:tc>
+          <w:tcPr>
+            <w:tcW w:w="3289" w:type="dxa"/>
+          </w:tcPr>
+          <w:p>
+            <w:pPr>
+              <w:tabs>
+                <w:tab w:val="left" w:pos="-1080"/>
+                <w:tab w:val="left" w:pos="-720"/>
+                <w:tab w:val="left" w:pos="0"/>
+                <w:tab w:val="left" w:pos="720"/>
+                <w:tab w:val="left" w:pos="1440"/>
+                <w:tab w:val="left" w:pos="2160"/>
+                <w:tab w:val="left" w:pos="2880"/>
+                <w:tab w:val="left" w:pos="3600"/>
+                <w:tab w:val="left" w:pos="4320"/>
+                <w:tab w:val="left" w:pos="4680"/>
+              </w:tabs>
+              <w:rPr>
+                <w:rFonts w:ascii="Palatino Linotype" w:hAnsi="Palatino Linotype"/>
+                <w:b/>
+                <w:bCs/>
+                <w:sz w:val="20"/>
+                <w:szCs w:val="20"/>
+              </w:rPr>
+            </w:pPr>
+            <w:r>
+              <w:rPr>
+                <w:rFonts w:ascii="Palatino Linotype" w:hAnsi="Palatino Linotype"/>
+                <w:b/>
+                <w:bCs/>
+                <w:sz w:val="20"/>
+                <w:szCs w:val="20"/>
+              </w:rPr>
+              <w:t xml:space="preserve">Guilty</w:t>
+            </w:r>
+          </w:p>
+        </w:tc>
+        <w:tc>
+          <w:tcPr>
+            <w:tcW w:w="3289" w:type="dxa"/>
+          </w:tcPr>
+          <w:p>
+            <w:pPr>
+              <w:tabs>
+                <w:tab w:val="left" w:pos="-1080"/>
+                <w:tab w:val="left" w:pos="-720"/>
+                <w:tab w:val="left" w:pos="0"/>
+                <w:tab w:val="left" w:pos="720"/>
+                <w:tab w:val="left" w:pos="1440"/>
+                <w:tab w:val="left" w:pos="2160"/>
+                <w:tab w:val="left" w:pos="2880"/>
+                <w:tab w:val="left" w:pos="3600"/>
+                <w:tab w:val="left" w:pos="4320"/>
+                <w:tab w:val="left" w:pos="4680"/>
+              </w:tabs>
+              <w:rPr>
+                <w:rFonts w:ascii="Palatino Linotype" w:hAnsi="Palatino Linotype"/>
+                <w:b/>
+                <w:bCs/>
+                <w:sz w:val="20"/>
+                <w:szCs w:val="20"/>
+              </w:rPr>
+            </w:pPr>
+            <w:r>
+              <w:rPr>
+                <w:rFonts w:ascii="Palatino Linotype" w:hAnsi="Palatino Linotype"/>
+                <w:b/>
+                <w:bCs/>
+                <w:sz w:val="20"/>
+                <w:szCs w:val="20"/>
+              </w:rPr>
+              <w:t xml:space="preserve">Guilty</w:t>
             </w:r>
           </w:p>
         </w:tc>
@@ -1381,7 +1957,7 @@
         </w:trPr>
         <w:tc>
           <w:tcPr>
-            <w:tcW w:w="1801" w:type="dxa"/>
+            <w:tcW w:w="2182" w:type="dxa"/>
           </w:tcPr>
           <w:p>
             <w:pPr>
@@ -1452,6 +2028,120 @@
                 <w:szCs w:val="20"/>
               </w:rPr>
               <w:t xml:space="preserve">$ 50</w:t>
+            </w:r>
+          </w:p>
+        </w:tc>
+        <w:tc>
+          <w:tcPr>
+            <w:tcW w:w="3289" w:type="dxa"/>
+          </w:tcPr>
+          <w:p>
+            <w:pPr>
+              <w:tabs>
+                <w:tab w:val="left" w:pos="-1080"/>
+                <w:tab w:val="left" w:pos="-720"/>
+                <w:tab w:val="left" w:pos="0"/>
+                <w:tab w:val="left" w:pos="720"/>
+                <w:tab w:val="left" w:pos="1440"/>
+                <w:tab w:val="left" w:pos="2160"/>
+                <w:tab w:val="left" w:pos="2880"/>
+                <w:tab w:val="left" w:pos="3600"/>
+                <w:tab w:val="left" w:pos="4320"/>
+                <w:tab w:val="left" w:pos="4680"/>
+              </w:tabs>
+              <w:rPr>
+                <w:rFonts w:ascii="Palatino Linotype" w:hAnsi="Palatino Linotype"/>
+                <w:b/>
+                <w:bCs/>
+                <w:sz w:val="20"/>
+                <w:szCs w:val="20"/>
+              </w:rPr>
+            </w:pPr>
+            <w:r>
+              <w:rPr>
+                <w:rFonts w:ascii="Palatino Linotype" w:hAnsi="Palatino Linotype"/>
+                <w:b/>
+                <w:bCs/>
+                <w:sz w:val="20"/>
+                <w:szCs w:val="20"/>
+              </w:rPr>
+              <w:t xml:space="preserve">$ 0</w:t>
+            </w:r>
+          </w:p>
+        </w:tc>
+        <w:tc>
+          <w:tcPr>
+            <w:tcW w:w="3289" w:type="dxa"/>
+          </w:tcPr>
+          <w:p>
+            <w:pPr>
+              <w:tabs>
+                <w:tab w:val="left" w:pos="-1080"/>
+                <w:tab w:val="left" w:pos="-720"/>
+                <w:tab w:val="left" w:pos="0"/>
+                <w:tab w:val="left" w:pos="720"/>
+                <w:tab w:val="left" w:pos="1440"/>
+                <w:tab w:val="left" w:pos="2160"/>
+                <w:tab w:val="left" w:pos="2880"/>
+                <w:tab w:val="left" w:pos="3600"/>
+                <w:tab w:val="left" w:pos="4320"/>
+                <w:tab w:val="left" w:pos="4680"/>
+              </w:tabs>
+              <w:rPr>
+                <w:rFonts w:ascii="Palatino Linotype" w:hAnsi="Palatino Linotype"/>
+                <w:b/>
+                <w:bCs/>
+                <w:sz w:val="20"/>
+                <w:szCs w:val="20"/>
+              </w:rPr>
+            </w:pPr>
+            <w:r>
+              <w:rPr>
+                <w:rFonts w:ascii="Palatino Linotype" w:hAnsi="Palatino Linotype"/>
+                <w:b/>
+                <w:bCs/>
+                <w:sz w:val="20"/>
+                <w:szCs w:val="20"/>
+              </w:rPr>
+              <w:t xml:space="preserve">$ 0</w:t>
+            </w:r>
+          </w:p>
+        </w:tc>
+        <w:tc>
+          <w:tcPr>
+            <w:tcW w:w="3289" w:type="dxa"/>
+          </w:tcPr>
+          <w:p>
+            <w:pPr>
+              <w:tabs>
+                <w:tab w:val="left" w:pos="-1080"/>
+                <w:tab w:val="left" w:pos="-720"/>
+                <w:tab w:val="left" w:pos="0"/>
+                <w:tab w:val="left" w:pos="720"/>
+                <w:tab w:val="left" w:pos="1440"/>
+                <w:tab w:val="left" w:pos="2160"/>
+                <w:tab w:val="left" w:pos="2880"/>
+                <w:tab w:val="left" w:pos="3600"/>
+                <w:tab w:val="left" w:pos="4320"/>
+                <w:tab w:val="left" w:pos="4680"/>
+              </w:tabs>
+              <w:rPr>
+                <w:rFonts w:ascii="Palatino Linotype" w:hAnsi="Palatino Linotype"/>
+                <w:b/>
+                <w:bCs/>
+                <w:sz w:val="20"/>
+                <w:szCs w:val="20"/>
+              </w:rPr>
+            </w:pPr>
+            <w:r>
+              <w:rPr>
+                <w:rFonts w:ascii="Palatino Linotype" w:hAnsi="Palatino Linotype"/>
+                <w:b/>
+                <w:bCs/>
+                <w:sz w:val="20"/>
+                <w:szCs w:val="20"/>
+              </w:rPr>
+              <w:t xml:space="preserve">$ 0</w:t>
             </w:r>
           </w:p>
         </w:tc>
@@ -1500,7 +2190,7 @@
         </w:trPr>
         <w:tc>
           <w:tcPr>
-            <w:tcW w:w="1801" w:type="dxa"/>
+            <w:tcW w:w="2182" w:type="dxa"/>
           </w:tcPr>
           <w:p>
             <w:pPr>
@@ -1591,6 +2281,120 @@
                 <w:szCs w:val="20"/>
               </w:rPr>
               <w:t xml:space="preserve">$ 25</w:t>
+            </w:r>
+          </w:p>
+        </w:tc>
+        <w:tc>
+          <w:tcPr>
+            <w:tcW w:w="3289" w:type="dxa"/>
+          </w:tcPr>
+          <w:p>
+            <w:pPr>
+              <w:tabs>
+                <w:tab w:val="left" w:pos="-1080"/>
+                <w:tab w:val="left" w:pos="-720"/>
+                <w:tab w:val="left" w:pos="0"/>
+                <w:tab w:val="left" w:pos="720"/>
+                <w:tab w:val="left" w:pos="1440"/>
+                <w:tab w:val="left" w:pos="2160"/>
+                <w:tab w:val="left" w:pos="2880"/>
+                <w:tab w:val="left" w:pos="3600"/>
+                <w:tab w:val="left" w:pos="4320"/>
+                <w:tab w:val="left" w:pos="4680"/>
+              </w:tabs>
+              <w:rPr>
+                <w:rFonts w:ascii="Palatino Linotype" w:hAnsi="Palatino Linotype"/>
+                <w:b/>
+                <w:bCs/>
+                <w:sz w:val="20"/>
+                <w:szCs w:val="20"/>
+              </w:rPr>
+            </w:pPr>
+            <w:r>
+              <w:rPr>
+                <w:rFonts w:ascii="Palatino Linotype" w:hAnsi="Palatino Linotype"/>
+                <w:b/>
+                <w:bCs/>
+                <w:sz w:val="20"/>
+                <w:szCs w:val="20"/>
+              </w:rPr>
+              <w:t xml:space="preserve">$ 0</w:t>
+            </w:r>
+          </w:p>
+        </w:tc>
+        <w:tc>
+          <w:tcPr>
+            <w:tcW w:w="3289" w:type="dxa"/>
+          </w:tcPr>
+          <w:p>
+            <w:pPr>
+              <w:tabs>
+                <w:tab w:val="left" w:pos="-1080"/>
+                <w:tab w:val="left" w:pos="-720"/>
+                <w:tab w:val="left" w:pos="0"/>
+                <w:tab w:val="left" w:pos="720"/>
+                <w:tab w:val="left" w:pos="1440"/>
+                <w:tab w:val="left" w:pos="2160"/>
+                <w:tab w:val="left" w:pos="2880"/>
+                <w:tab w:val="left" w:pos="3600"/>
+                <w:tab w:val="left" w:pos="4320"/>
+                <w:tab w:val="left" w:pos="4680"/>
+              </w:tabs>
+              <w:rPr>
+                <w:rFonts w:ascii="Palatino Linotype" w:hAnsi="Palatino Linotype"/>
+                <w:b/>
+                <w:bCs/>
+                <w:sz w:val="20"/>
+                <w:szCs w:val="20"/>
+              </w:rPr>
+            </w:pPr>
+            <w:r>
+              <w:rPr>
+                <w:rFonts w:ascii="Palatino Linotype" w:hAnsi="Palatino Linotype"/>
+                <w:b/>
+                <w:bCs/>
+                <w:sz w:val="20"/>
+                <w:szCs w:val="20"/>
+              </w:rPr>
+              <w:t xml:space="preserve">$ 0</w:t>
+            </w:r>
+          </w:p>
+        </w:tc>
+        <w:tc>
+          <w:tcPr>
+            <w:tcW w:w="3289" w:type="dxa"/>
+          </w:tcPr>
+          <w:p>
+            <w:pPr>
+              <w:tabs>
+                <w:tab w:val="left" w:pos="-1080"/>
+                <w:tab w:val="left" w:pos="-720"/>
+                <w:tab w:val="left" w:pos="0"/>
+                <w:tab w:val="left" w:pos="720"/>
+                <w:tab w:val="left" w:pos="1440"/>
+                <w:tab w:val="left" w:pos="2160"/>
+                <w:tab w:val="left" w:pos="2880"/>
+                <w:tab w:val="left" w:pos="3600"/>
+                <w:tab w:val="left" w:pos="4320"/>
+                <w:tab w:val="left" w:pos="4680"/>
+              </w:tabs>
+              <w:rPr>
+                <w:rFonts w:ascii="Palatino Linotype" w:hAnsi="Palatino Linotype"/>
+                <w:b/>
+                <w:bCs/>
+                <w:sz w:val="20"/>
+                <w:szCs w:val="20"/>
+              </w:rPr>
+            </w:pPr>
+            <w:r>
+              <w:rPr>
+                <w:rFonts w:ascii="Palatino Linotype" w:hAnsi="Palatino Linotype"/>
+                <w:b/>
+                <w:bCs/>
+                <w:sz w:val="20"/>
+                <w:szCs w:val="20"/>
+              </w:rPr>
+              <w:t xml:space="preserve">$ 0</w:t>
             </w:r>
           </w:p>
         </w:tc>
@@ -1639,7 +2443,7 @@
         </w:trPr>
         <w:tc>
           <w:tcPr>
-            <w:tcW w:w="1801" w:type="dxa"/>
+            <w:tcW w:w="2182" w:type="dxa"/>
           </w:tcPr>
           <w:p>
             <w:pPr>
@@ -1709,7 +2513,121 @@
                 <w:sz w:val="20"/>
                 <w:szCs w:val="20"/>
               </w:rPr>
-              <w:t xml:space="preserve">10</w:t>
+              <w:t xml:space="preserve">None</w:t>
+            </w:r>
+          </w:p>
+        </w:tc>
+        <w:tc>
+          <w:tcPr>
+            <w:tcW w:w="3289" w:type="dxa"/>
+          </w:tcPr>
+          <w:p>
+            <w:pPr>
+              <w:tabs>
+                <w:tab w:val="left" w:pos="-1080"/>
+                <w:tab w:val="left" w:pos="-720"/>
+                <w:tab w:val="left" w:pos="0"/>
+                <w:tab w:val="left" w:pos="720"/>
+                <w:tab w:val="left" w:pos="1440"/>
+                <w:tab w:val="left" w:pos="2160"/>
+                <w:tab w:val="left" w:pos="2880"/>
+                <w:tab w:val="left" w:pos="3600"/>
+                <w:tab w:val="left" w:pos="4320"/>
+                <w:tab w:val="left" w:pos="4680"/>
+              </w:tabs>
+              <w:rPr>
+                <w:rFonts w:ascii="Palatino Linotype" w:hAnsi="Palatino Linotype"/>
+                <w:b/>
+                <w:bCs/>
+                <w:sz w:val="20"/>
+                <w:szCs w:val="20"/>
+              </w:rPr>
+            </w:pPr>
+            <w:r>
+              <w:rPr>
+                <w:rFonts w:ascii="Palatino Linotype" w:hAnsi="Palatino Linotype"/>
+                <w:b/>
+                <w:bCs/>
+                <w:sz w:val="20"/>
+                <w:szCs w:val="20"/>
+              </w:rPr>
+              <w:t xml:space="preserve">None</w:t>
+            </w:r>
+          </w:p>
+        </w:tc>
+        <w:tc>
+          <w:tcPr>
+            <w:tcW w:w="3289" w:type="dxa"/>
+          </w:tcPr>
+          <w:p>
+            <w:pPr>
+              <w:tabs>
+                <w:tab w:val="left" w:pos="-1080"/>
+                <w:tab w:val="left" w:pos="-720"/>
+                <w:tab w:val="left" w:pos="0"/>
+                <w:tab w:val="left" w:pos="720"/>
+                <w:tab w:val="left" w:pos="1440"/>
+                <w:tab w:val="left" w:pos="2160"/>
+                <w:tab w:val="left" w:pos="2880"/>
+                <w:tab w:val="left" w:pos="3600"/>
+                <w:tab w:val="left" w:pos="4320"/>
+                <w:tab w:val="left" w:pos="4680"/>
+              </w:tabs>
+              <w:rPr>
+                <w:rFonts w:ascii="Palatino Linotype" w:hAnsi="Palatino Linotype"/>
+                <w:b/>
+                <w:bCs/>
+                <w:sz w:val="20"/>
+                <w:szCs w:val="20"/>
+              </w:rPr>
+            </w:pPr>
+            <w:r>
+              <w:rPr>
+                <w:rFonts w:ascii="Palatino Linotype" w:hAnsi="Palatino Linotype"/>
+                <w:b/>
+                <w:bCs/>
+                <w:sz w:val="20"/>
+                <w:szCs w:val="20"/>
+              </w:rPr>
+              <w:t xml:space="preserve">None</w:t>
+            </w:r>
+          </w:p>
+        </w:tc>
+        <w:tc>
+          <w:tcPr>
+            <w:tcW w:w="3289" w:type="dxa"/>
+          </w:tcPr>
+          <w:p>
+            <w:pPr>
+              <w:tabs>
+                <w:tab w:val="left" w:pos="-1080"/>
+                <w:tab w:val="left" w:pos="-720"/>
+                <w:tab w:val="left" w:pos="0"/>
+                <w:tab w:val="left" w:pos="720"/>
+                <w:tab w:val="left" w:pos="1440"/>
+                <w:tab w:val="left" w:pos="2160"/>
+                <w:tab w:val="left" w:pos="2880"/>
+                <w:tab w:val="left" w:pos="3600"/>
+                <w:tab w:val="left" w:pos="4320"/>
+                <w:tab w:val="left" w:pos="4680"/>
+              </w:tabs>
+              <w:rPr>
+                <w:rFonts w:ascii="Palatino Linotype" w:hAnsi="Palatino Linotype"/>
+                <w:b/>
+                <w:bCs/>
+                <w:sz w:val="20"/>
+                <w:szCs w:val="20"/>
+              </w:rPr>
+            </w:pPr>
+            <w:r>
+              <w:rPr>
+                <w:rFonts w:ascii="Palatino Linotype" w:hAnsi="Palatino Linotype"/>
+                <w:b/>
+                <w:bCs/>
+                <w:sz w:val="20"/>
+                <w:szCs w:val="20"/>
+              </w:rPr>
+              <w:t xml:space="preserve">None</w:t>
             </w:r>
           </w:p>
         </w:tc>
@@ -1758,7 +2676,7 @@
         </w:trPr>
         <w:tc>
           <w:tcPr>
-            <w:tcW w:w="1801" w:type="dxa"/>
+            <w:tcW w:w="2182" w:type="dxa"/>
           </w:tcPr>
           <w:p>
             <w:pPr>
@@ -1811,6 +2729,120 @@
                 <w:szCs w:val="20"/>
               </w:rPr>
               <w:t>Suspended</w:t>
+            </w:r>
+          </w:p>
+        </w:tc>
+        <w:tc>
+          <w:tcPr>
+            <w:tcW w:w="3289" w:type="dxa"/>
+          </w:tcPr>
+          <w:p>
+            <w:pPr>
+              <w:tabs>
+                <w:tab w:val="left" w:pos="-1080"/>
+                <w:tab w:val="left" w:pos="-720"/>
+                <w:tab w:val="left" w:pos="0"/>
+                <w:tab w:val="left" w:pos="720"/>
+                <w:tab w:val="left" w:pos="1440"/>
+                <w:tab w:val="left" w:pos="2160"/>
+                <w:tab w:val="left" w:pos="2880"/>
+                <w:tab w:val="left" w:pos="3600"/>
+                <w:tab w:val="left" w:pos="4320"/>
+                <w:tab w:val="left" w:pos="4680"/>
+              </w:tabs>
+              <w:rPr>
+                <w:rFonts w:ascii="Palatino Linotype" w:hAnsi="Palatino Linotype"/>
+                <w:b/>
+                <w:bCs/>
+                <w:sz w:val="20"/>
+                <w:szCs w:val="20"/>
+              </w:rPr>
+            </w:pPr>
+            <w:r>
+              <w:rPr>
+                <w:rFonts w:ascii="Palatino Linotype" w:hAnsi="Palatino Linotype"/>
+                <w:b/>
+                <w:bCs/>
+                <w:sz w:val="20"/>
+                <w:szCs w:val="20"/>
+              </w:rPr>
+              <w:t xml:space="preserve">None</w:t>
+            </w:r>
+          </w:p>
+        </w:tc>
+        <w:tc>
+          <w:tcPr>
+            <w:tcW w:w="3289" w:type="dxa"/>
+          </w:tcPr>
+          <w:p>
+            <w:pPr>
+              <w:tabs>
+                <w:tab w:val="left" w:pos="-1080"/>
+                <w:tab w:val="left" w:pos="-720"/>
+                <w:tab w:val="left" w:pos="0"/>
+                <w:tab w:val="left" w:pos="720"/>
+                <w:tab w:val="left" w:pos="1440"/>
+                <w:tab w:val="left" w:pos="2160"/>
+                <w:tab w:val="left" w:pos="2880"/>
+                <w:tab w:val="left" w:pos="3600"/>
+                <w:tab w:val="left" w:pos="4320"/>
+                <w:tab w:val="left" w:pos="4680"/>
+              </w:tabs>
+              <w:rPr>
+                <w:rFonts w:ascii="Palatino Linotype" w:hAnsi="Palatino Linotype"/>
+                <w:b/>
+                <w:bCs/>
+                <w:sz w:val="20"/>
+                <w:szCs w:val="20"/>
+              </w:rPr>
+            </w:pPr>
+            <w:r>
+              <w:rPr>
+                <w:rFonts w:ascii="Palatino Linotype" w:hAnsi="Palatino Linotype"/>
+                <w:b/>
+                <w:bCs/>
+                <w:sz w:val="20"/>
+                <w:szCs w:val="20"/>
+              </w:rPr>
+              <w:t xml:space="preserve">None</w:t>
+            </w:r>
+          </w:p>
+        </w:tc>
+        <w:tc>
+          <w:tcPr>
+            <w:tcW w:w="3289" w:type="dxa"/>
+          </w:tcPr>
+          <w:p>
+            <w:pPr>
+              <w:tabs>
+                <w:tab w:val="left" w:pos="-1080"/>
+                <w:tab w:val="left" w:pos="-720"/>
+                <w:tab w:val="left" w:pos="0"/>
+                <w:tab w:val="left" w:pos="720"/>
+                <w:tab w:val="left" w:pos="1440"/>
+                <w:tab w:val="left" w:pos="2160"/>
+                <w:tab w:val="left" w:pos="2880"/>
+                <w:tab w:val="left" w:pos="3600"/>
+                <w:tab w:val="left" w:pos="4320"/>
+                <w:tab w:val="left" w:pos="4680"/>
+              </w:tabs>
+              <w:rPr>
+                <w:rFonts w:ascii="Palatino Linotype" w:hAnsi="Palatino Linotype"/>
+                <w:b/>
+                <w:bCs/>
+                <w:sz w:val="20"/>
+                <w:szCs w:val="20"/>
+              </w:rPr>
+            </w:pPr>
+            <w:r>
+              <w:rPr>
+                <w:rFonts w:ascii="Palatino Linotype" w:hAnsi="Palatino Linotype"/>
+                <w:b/>
+                <w:bCs/>
+                <w:sz w:val="20"/>
+                <w:szCs w:val="20"/>
+              </w:rPr>
+              <w:t xml:space="preserve">None</w:t>
             </w:r>
           </w:p>
         </w:tc>
@@ -2079,7 +3111,7 @@
         </w:rPr>
         <w:t xml:space="preserve">. </w:t>
       </w:r>
-      <w:bookmarkStart w:id="0" w:name="_Hlk94196527"/>
+      <w:bookmarkStart w:id="1" w:name="_Hlk94196527"/>
       <w:r>
         <w:rPr>
           <w:rFonts w:ascii="Palatino Linotype" w:hAnsi="Palatino Linotype"/>
@@ -2139,7 +3171,7 @@
         </w:rPr>
         <w:t xml:space="preserve">in full by </w:t>
       </w:r>
-      <w:bookmarkEnd w:id="0"/>
+      <w:bookmarkEnd w:id="1"/>
       <w:r>
         <w:rPr>
           <w:rFonts w:ascii="Palatino Linotype" w:hAnsi="Palatino Linotype"/>
@@ -2172,150 +3204,7 @@
           <w:sz w:val="20"/>
           <w:szCs w:val="20"/>
         </w:rPr>
-        <w:t xml:space="preserve"/>
-      </w:r>
-      <w:r>
-        <w:rPr>
-          <w:rFonts w:ascii="Palatino Linotype" w:hAnsi="Palatino Linotype"/>
-          <w:sz w:val="20"/>
-          <w:szCs w:val="20"/>
-        </w:rPr>
-        <w:t xml:space="preserve"/>
-      </w:r>
-      <w:r>
-        <w:rPr>
-          <w:rFonts w:ascii="Palatino Linotype" w:hAnsi="Palatino Linotype"/>
-          <w:sz w:val="20"/>
-          <w:szCs w:val="20"/>
-        </w:rPr>
-        <w:t xml:space="preserve"/>
-      </w:r>
-      <w:r>
-        <w:rPr>
-          <w:rFonts w:ascii="Palatino Linotype" w:hAnsi="Palatino Linotype"/>
-          <w:sz w:val="20"/>
-          <w:szCs w:val="20"/>
-        </w:rPr>
-        <w:t xml:space="preserve"/>
-      </w:r>
-      <w:r>
-        <w:rPr>
-          <w:rFonts w:ascii="Palatino Linotype" w:hAnsi="Palatino Linotype"/>
-          <w:sz w:val="20"/>
-          <w:szCs w:val="20"/>
-        </w:rPr>
-        <w:t xml:space="preserve"/>
-      </w:r>
-      <w:r>
-        <w:rPr>
-          <w:rFonts w:ascii="Palatino Linotype" w:hAnsi="Palatino Linotype"/>
-          <w:sz w:val="20"/>
-          <w:szCs w:val="20"/>
-        </w:rPr>
-        <w:t xml:space="preserve"/>
-      </w:r>
-      <w:r>
-        <w:rPr>
-          <w:rFonts w:ascii="Palatino Linotype" w:hAnsi="Palatino Linotype"/>
-          <w:sz w:val="20"/>
-          <w:szCs w:val="20"/>
-        </w:rPr>
-        <w:t xml:space="preserve"/>
-        <w:br/>
-        <w:t xml:space="preserve"/>
-      </w:r>
-    </w:p>
-    <w:p>
-      <w:pPr>
-        <w:jc w:val="both"/>
-        <w:rPr>
-          <w:rFonts w:ascii="Palatino Linotype" w:hAnsi="Palatino Linotype"/>
-          <w:sz w:val="20"/>
-          <w:szCs w:val="20"/>
-        </w:rPr>
-      </w:pPr>
-      <w:r>
-        <w:rPr>
-          <w:rFonts w:ascii="Palatino Linotype" w:hAnsi="Palatino Linotype"/>
-          <w:b/>
-          <w:sz w:val="20"/>
-          <w:szCs w:val="20"/>
-        </w:rPr>
-        <w:t xml:space="preserve">Jail </w:t>
-      </w:r>
-      <w:r>
-        <w:rPr>
-          <w:rFonts w:ascii="Palatino Linotype" w:hAnsi="Palatino Linotype"/>
-          <w:b/>
-          <w:sz w:val="20"/>
-          <w:szCs w:val="20"/>
-        </w:rPr>
-        <w:t xml:space="preserve">Continued </w:t>
-      </w:r>
-      <w:r>
-        <w:rPr>
-          <w:rFonts w:ascii="Palatino Linotype" w:hAnsi="Palatino Linotype"/>
-          <w:b/>
-          <w:sz w:val="20"/>
-          <w:szCs w:val="20"/>
-        </w:rPr>
-        <w:t>Commitment Terms.</w:t>
-      </w:r>
-      <w:r>
-        <w:rPr>
-          <w:rFonts w:ascii="Palatino Linotype" w:hAnsi="Palatino Linotype"/>
-          <w:sz w:val="20"/>
-          <w:szCs w:val="20"/>
-        </w:rPr>
-        <w:t xml:space="preserve"> The Defendant is currently in jail </w:t>
-      </w:r>
-      <w:r>
-        <w:rPr>
-          <w:rFonts w:ascii="Palatino Linotype" w:hAnsi="Palatino Linotype"/>
-          <w:sz w:val="20"/>
-          <w:szCs w:val="20"/>
-        </w:rPr>
-        <w:t xml:space="preserve">and shall serve the remainder of the jail days imposed by this order.</w:t>
-      </w:r>
-      <w:r>
-        <w:rPr>
-          <w:rFonts w:ascii="Palatino Linotype" w:hAnsi="Palatino Linotype"/>
-          <w:sz w:val="20"/>
-          <w:szCs w:val="20"/>
-        </w:rPr>
-        <w:t xml:space="preserve"> </w:t>
-      </w:r>
-      <w:r>
-        <w:rPr>
-          <w:rFonts w:ascii="Palatino Linotype" w:hAnsi="Palatino Linotype"/>
-          <w:sz w:val="20"/>
-          <w:szCs w:val="20"/>
-        </w:rPr>
-        <w:t xml:space="preserve"/>
-      </w:r>
-      <w:r>
-        <w:rPr>
-          <w:rFonts w:ascii="Palatino Linotype" w:hAnsi="Palatino Linotype"/>
-          <w:sz w:val="20"/>
-          <w:szCs w:val="20"/>
-        </w:rPr>
-        <w:t xml:space="preserve"/>
-      </w:r>
-      <w:r>
-        <w:rPr>
-          <w:rFonts w:ascii="Palatino Linotype" w:hAnsi="Palatino Linotype"/>
-          <w:sz w:val="20"/>
-          <w:szCs w:val="20"/>
-        </w:rPr>
-        <w:t xml:space="preserve">Defendant shall receive credit </w:t>
-      </w:r>
-      <w:r>
-        <w:rPr>
-          <w:rFonts w:ascii="Palatino Linotype" w:hAnsi="Palatino Linotype"/>
-          <w:sz w:val="20"/>
-          <w:szCs w:val="20"/>
-        </w:rPr>
-        <w:t xml:space="preserve">for </w:t>
+        <w:t xml:space="preserve">Defendant shall receive credit at $50/day for </w:t>
       </w:r>
       <w:r>
         <w:rPr>
@@ -2344,7 +3233,16 @@
           <w:sz w:val="20"/>
           <w:szCs w:val="20"/>
         </w:rPr>
-        <w:t xml:space="preserve"> already served in jail</w:t>
+        <w:t xml:space="preserve"> already served</w:t>
+      </w:r>
+      <w:r>
+        <w:rPr>
+          <w:rFonts w:ascii="Palatino Linotype" w:hAnsi="Palatino Linotype"/>
+          <w:bCs/>
+          <w:sz w:val="20"/>
+          <w:szCs w:val="20"/>
+        </w:rPr>
+        <w:t xml:space="preserve"> in jail</w:t>
       </w:r>
       <w:r>
         <w:rPr>
@@ -2353,6 +3251,54 @@
           <w:szCs w:val="20"/>
         </w:rPr>
         <w:t xml:space="preserve">. </w:t>
+      </w:r>
+      <w:r>
+        <w:rPr>
+          <w:rFonts w:ascii="Palatino Linotype" w:hAnsi="Palatino Linotype"/>
+          <w:sz w:val="20"/>
+          <w:szCs w:val="20"/>
+        </w:rPr>
+        <w:t xml:space="preserve"/>
+      </w:r>
+      <w:r>
+        <w:rPr>
+          <w:rFonts w:ascii="Palatino Linotype" w:hAnsi="Palatino Linotype"/>
+          <w:sz w:val="20"/>
+          <w:szCs w:val="20"/>
+        </w:rPr>
+        <w:t xml:space="preserve"/>
+      </w:r>
+      <w:r>
+        <w:rPr>
+          <w:rFonts w:ascii="Palatino Linotype" w:hAnsi="Palatino Linotype"/>
+          <w:sz w:val="20"/>
+          <w:szCs w:val="20"/>
+        </w:rPr>
+        <w:t xml:space="preserve"/>
+      </w:r>
+      <w:r>
+        <w:rPr>
+          <w:rFonts w:ascii="Palatino Linotype" w:hAnsi="Palatino Linotype"/>
+          <w:sz w:val="20"/>
+          <w:szCs w:val="20"/>
+        </w:rPr>
+        <w:t xml:space="preserve"/>
+      </w:r>
+      <w:r>
+        <w:rPr>
+          <w:rFonts w:ascii="Palatino Linotype" w:hAnsi="Palatino Linotype"/>
+          <w:sz w:val="20"/>
+          <w:szCs w:val="20"/>
+        </w:rPr>
+        <w:t xml:space="preserve"/>
+      </w:r>
+      <w:r>
+        <w:rPr>
+          <w:rFonts w:ascii="Palatino Linotype" w:hAnsi="Palatino Linotype"/>
+          <w:sz w:val="20"/>
+          <w:szCs w:val="20"/>
+        </w:rPr>
+        <w:t xml:space="preserve"/>
       </w:r>
       <w:r>
         <w:rPr>
@@ -2882,7 +3828,7 @@
                 <w:sz w:val="20"/>
                 <w:szCs w:val="20"/>
               </w:rPr>
-              <w:t>3</w:t>
+              <w:t>2</w:t>
             </w:r>
             <w:r>
               <w:rPr>

</xml_diff>